<commit_message>
Update flight plan 10 to include yaw test
</commit_message>
<xml_diff>
--- a/notes/Flight_Plan_10.docx
+++ b/notes/Flight_Plan_10.docx
@@ -250,7 +250,7 @@
           <w:iCs/>
           <w:sz w:val="22"/>
         </w:rPr>
-        <w:t>5</w:t>
+        <w:t>7</w:t>
       </w:r>
       <w:r>
         <w:rPr>
@@ -268,7 +268,7 @@
           <w:iCs/>
           <w:sz w:val="22"/>
         </w:rPr>
-        <w:t>18</w:t>
+        <w:t>25</w:t>
       </w:r>
       <w:r>
         <w:rPr>
@@ -304,7 +304,7 @@
           <w:iCs/>
           <w:sz w:val="22"/>
         </w:rPr>
-        <w:t>22</w:t>
+        <w:t>12</w:t>
       </w:r>
       <w:r>
         <w:rPr>
@@ -322,7 +322,16 @@
           <w:iCs/>
           <w:sz w:val="22"/>
         </w:rPr>
-        <w:t>42</w:t>
+        <w:t>4</w:t>
+      </w:r>
+      <w:r>
+        <w:rPr>
+          <w:rFonts w:ascii="Arial" w:hAnsi="Arial" w:cs="Arial"/>
+          <w:i/>
+          <w:iCs/>
+          <w:sz w:val="22"/>
+        </w:rPr>
+        <w:t>4</w:t>
       </w:r>
       <w:r>
         <w:rPr>
@@ -571,25 +580,7 @@
                 <w:sz w:val="22"/>
                 <w:szCs w:val="22"/>
               </w:rPr>
-              <w:t xml:space="preserve">Load </w:t>
-            </w:r>
-            <w:proofErr w:type="spellStart"/>
-            <w:r>
-              <w:rPr>
-                <w:rFonts w:ascii="Arial" w:eastAsia="Times New Roman" w:hAnsi="Arial" w:cs="Arial"/>
-                <w:sz w:val="22"/>
-                <w:szCs w:val="22"/>
-              </w:rPr>
-              <w:t>wingleveler</w:t>
-            </w:r>
-            <w:proofErr w:type="spellEnd"/>
-            <w:r>
-              <w:rPr>
-                <w:rFonts w:ascii="Arial" w:eastAsia="Times New Roman" w:hAnsi="Arial" w:cs="Arial"/>
-                <w:sz w:val="22"/>
-                <w:szCs w:val="22"/>
-              </w:rPr>
-              <w:t xml:space="preserve"> gains</w:t>
+              <w:t>Load wingleveler gains</w:t>
             </w:r>
           </w:p>
         </w:tc>
@@ -774,64 +765,27 @@
                 <w:sz w:val="22"/>
                 <w:szCs w:val="22"/>
               </w:rPr>
-              <w:t>Cruise checklist</w:t>
-            </w:r>
-          </w:p>
-          <w:p>
-            <w:pPr>
-              <w:numPr>
-                <w:ilvl w:val="0"/>
-                <w:numId w:val="2"/>
-              </w:numPr>
-              <w:spacing w:before="80" w:after="0" w:line="288" w:lineRule="auto"/>
-              <w:ind w:left="360"/>
-              <w:contextualSpacing/>
-              <w:jc w:val="left"/>
-              <w:rPr>
-                <w:rFonts w:ascii="Arial" w:eastAsia="Times New Roman" w:hAnsi="Arial" w:cs="Arial"/>
-                <w:sz w:val="22"/>
-                <w:szCs w:val="22"/>
-              </w:rPr>
-            </w:pPr>
-            <w:r>
-              <w:rPr>
-                <w:rFonts w:ascii="Arial" w:eastAsia="Times New Roman" w:hAnsi="Arial" w:cs="Arial"/>
-                <w:color w:val="000000" w:themeColor="dark1"/>
-                <w:kern w:val="24"/>
-                <w:sz w:val="22"/>
-                <w:szCs w:val="22"/>
-              </w:rPr>
-              <w:t>Base</w:t>
-            </w:r>
-            <w:r>
-              <w:rPr>
-                <w:rFonts w:ascii="Arial" w:eastAsia="Times New Roman" w:hAnsi="Arial" w:cs="Arial"/>
-                <w:color w:val="000000" w:themeColor="dark1"/>
-                <w:kern w:val="24"/>
-                <w:sz w:val="22"/>
-                <w:szCs w:val="22"/>
-              </w:rPr>
-              <w:t>,</w:t>
-            </w:r>
-            <w:r>
-              <w:rPr>
-                <w:rFonts w:ascii="Arial" w:eastAsia="Times New Roman" w:hAnsi="Arial" w:cs="Arial"/>
-                <w:color w:val="000000" w:themeColor="dark1"/>
-                <w:kern w:val="24"/>
-                <w:sz w:val="22"/>
-                <w:szCs w:val="22"/>
-              </w:rPr>
-              <w:t xml:space="preserve"> overfly, crosswind</w:t>
-            </w:r>
-            <w:r>
-              <w:rPr>
-                <w:rFonts w:ascii="Arial" w:eastAsia="Times New Roman" w:hAnsi="Arial" w:cs="Arial"/>
-                <w:color w:val="000000" w:themeColor="dark1"/>
-                <w:kern w:val="24"/>
-                <w:sz w:val="22"/>
-                <w:szCs w:val="22"/>
-              </w:rPr>
-              <w:t>, downwind</w:t>
+              <w:t xml:space="preserve">On downwind, </w:t>
+            </w:r>
+            <w:r>
+              <w:rPr>
+                <w:rFonts w:ascii="Arial" w:eastAsia="Times New Roman" w:hAnsi="Arial" w:cs="Arial"/>
+                <w:color w:val="000000" w:themeColor="dark1"/>
+                <w:kern w:val="24"/>
+                <w:sz w:val="22"/>
+                <w:szCs w:val="22"/>
+              </w:rPr>
+              <w:t>c</w:t>
+            </w:r>
+            <w:r>
+              <w:rPr>
+                <w:rFonts w:ascii="Arial" w:eastAsia="Times New Roman" w:hAnsi="Arial" w:cs="Arial"/>
+                <w:color w:val="000000" w:themeColor="dark1"/>
+                <w:kern w:val="24"/>
+                <w:sz w:val="22"/>
+                <w:szCs w:val="22"/>
+              </w:rPr>
+              <w:t>ruise checklist</w:t>
             </w:r>
           </w:p>
           <w:p>
@@ -1321,27 +1275,7 @@
                 <w:sz w:val="22"/>
                 <w:szCs w:val="22"/>
               </w:rPr>
-              <w:t xml:space="preserve">Wing leveler </w:t>
-            </w:r>
-            <w:r>
-              <w:rPr>
-                <w:rFonts w:ascii="Arial" w:eastAsiaTheme="minorEastAsia" w:hAnsi="Arial" w:cs="Arial"/>
-                <w:color w:val="000000" w:themeColor="dark1"/>
-                <w:kern w:val="24"/>
-                <w:sz w:val="22"/>
-                <w:szCs w:val="22"/>
-              </w:rPr>
-              <w:t>right banked</w:t>
-            </w:r>
-            <w:r>
-              <w:rPr>
-                <w:rFonts w:ascii="Arial" w:eastAsiaTheme="minorEastAsia" w:hAnsi="Arial" w:cs="Arial"/>
-                <w:color w:val="000000" w:themeColor="dark1"/>
-                <w:kern w:val="24"/>
-                <w:sz w:val="22"/>
-                <w:szCs w:val="22"/>
-              </w:rPr>
-              <w:t xml:space="preserve"> test</w:t>
+              <w:t>Wing leveler right banked test</w:t>
             </w:r>
           </w:p>
         </w:tc>
@@ -1693,27 +1627,7 @@
                 <w:sz w:val="22"/>
                 <w:szCs w:val="22"/>
               </w:rPr>
-              <w:t xml:space="preserve">Wing leveler </w:t>
-            </w:r>
-            <w:r>
-              <w:rPr>
-                <w:rFonts w:ascii="Arial" w:eastAsiaTheme="minorEastAsia" w:hAnsi="Arial" w:cs="Arial"/>
-                <w:color w:val="000000" w:themeColor="dark1"/>
-                <w:kern w:val="24"/>
-                <w:sz w:val="22"/>
-                <w:szCs w:val="22"/>
-              </w:rPr>
-              <w:t>left</w:t>
-            </w:r>
-            <w:r>
-              <w:rPr>
-                <w:rFonts w:ascii="Arial" w:eastAsiaTheme="minorEastAsia" w:hAnsi="Arial" w:cs="Arial"/>
-                <w:color w:val="000000" w:themeColor="dark1"/>
-                <w:kern w:val="24"/>
-                <w:sz w:val="22"/>
-                <w:szCs w:val="22"/>
-              </w:rPr>
-              <w:t xml:space="preserve"> banked test</w:t>
+              <w:t>Wing leveler left banked test</w:t>
             </w:r>
           </w:p>
         </w:tc>
@@ -1831,6 +1745,31 @@
                 <w:szCs w:val="22"/>
               </w:rPr>
               <w:t xml:space="preserve"> turn, disengage AP</w:t>
+            </w:r>
+          </w:p>
+          <w:p>
+            <w:pPr>
+              <w:numPr>
+                <w:ilvl w:val="0"/>
+                <w:numId w:val="4"/>
+              </w:numPr>
+              <w:spacing w:before="80" w:after="0" w:line="288" w:lineRule="auto"/>
+              <w:ind w:left="360"/>
+              <w:contextualSpacing/>
+              <w:jc w:val="left"/>
+              <w:rPr>
+                <w:rFonts w:ascii="Arial" w:eastAsia="Times New Roman" w:hAnsi="Arial" w:cs="Arial"/>
+                <w:sz w:val="22"/>
+                <w:szCs w:val="22"/>
+              </w:rPr>
+            </w:pPr>
+            <w:r>
+              <w:rPr>
+                <w:rFonts w:ascii="Arial" w:eastAsia="Times New Roman" w:hAnsi="Arial" w:cs="Arial"/>
+                <w:sz w:val="22"/>
+                <w:szCs w:val="22"/>
+              </w:rPr>
+              <w:t>AP disarm</w:t>
             </w:r>
           </w:p>
         </w:tc>
@@ -2027,7 +1966,6 @@
                 <w:sz w:val="22"/>
                 <w:szCs w:val="22"/>
               </w:rPr>
-              <w:lastRenderedPageBreak/>
               <w:t>Approach, landing, shutdown</w:t>
             </w:r>
           </w:p>
@@ -2063,45 +2001,6 @@
               </w:rPr>
               <w:t>Downwind</w:t>
             </w:r>
-          </w:p>
-          <w:p>
-            <w:pPr>
-              <w:numPr>
-                <w:ilvl w:val="0"/>
-                <w:numId w:val="6"/>
-              </w:numPr>
-              <w:spacing w:before="80" w:after="0" w:line="288" w:lineRule="auto"/>
-              <w:ind w:left="360"/>
-              <w:contextualSpacing/>
-              <w:jc w:val="left"/>
-              <w:rPr>
-                <w:rFonts w:ascii="Arial" w:eastAsia="Times New Roman" w:hAnsi="Arial" w:cs="Arial"/>
-                <w:sz w:val="22"/>
-                <w:szCs w:val="22"/>
-              </w:rPr>
-            </w:pPr>
-            <w:r>
-              <w:rPr>
-                <w:rFonts w:ascii="Arial" w:eastAsia="Times New Roman" w:hAnsi="Arial" w:cs="Arial"/>
-                <w:color w:val="000000" w:themeColor="dark1"/>
-                <w:kern w:val="24"/>
-                <w:sz w:val="22"/>
-                <w:szCs w:val="22"/>
-              </w:rPr>
-              <w:t xml:space="preserve">AP </w:t>
-            </w:r>
-            <w:proofErr w:type="gramStart"/>
-            <w:r>
-              <w:rPr>
-                <w:rFonts w:ascii="Arial" w:eastAsia="Times New Roman" w:hAnsi="Arial" w:cs="Arial"/>
-                <w:color w:val="000000" w:themeColor="dark1"/>
-                <w:kern w:val="24"/>
-                <w:sz w:val="22"/>
-                <w:szCs w:val="22"/>
-              </w:rPr>
-              <w:t>disarm</w:t>
-            </w:r>
-            <w:proofErr w:type="gramEnd"/>
           </w:p>
           <w:p>
             <w:pPr>
@@ -2252,6 +2151,7 @@
                 <w:kern w:val="24"/>
                 <w:sz w:val="22"/>
               </w:rPr>
+              <w:lastRenderedPageBreak/>
               <w:t xml:space="preserve">Recharge and </w:t>
             </w:r>
             <w:r>
@@ -2286,7 +2186,6 @@
                 <w:numId w:val="7"/>
               </w:numPr>
               <w:spacing w:before="80" w:after="0" w:line="288" w:lineRule="auto"/>
-              <w:ind w:left="360"/>
               <w:jc w:val="left"/>
               <w:rPr>
                 <w:rFonts w:ascii="Arial" w:eastAsia="Times New Roman" w:hAnsi="Arial" w:cs="Arial"/>
@@ -2312,7 +2211,6 @@
                 <w:numId w:val="7"/>
               </w:numPr>
               <w:spacing w:before="80" w:after="0" w:line="288" w:lineRule="auto"/>
-              <w:ind w:left="360"/>
               <w:contextualSpacing/>
               <w:jc w:val="left"/>
               <w:rPr>
@@ -2350,38 +2248,21 @@
                 <w:numId w:val="7"/>
               </w:numPr>
               <w:spacing w:before="80" w:after="0" w:line="288" w:lineRule="auto"/>
-              <w:ind w:left="360"/>
-              <w:jc w:val="left"/>
-              <w:rPr>
-                <w:rFonts w:ascii="Arial" w:eastAsia="Times New Roman" w:hAnsi="Arial" w:cs="Arial"/>
-                <w:color w:val="000000" w:themeColor="dark1"/>
-                <w:kern w:val="24"/>
-                <w:sz w:val="22"/>
-              </w:rPr>
-            </w:pPr>
-            <w:r>
-              <w:rPr>
-                <w:rFonts w:ascii="Arial" w:eastAsia="Times New Roman" w:hAnsi="Arial" w:cs="Arial"/>
-                <w:sz w:val="22"/>
-                <w:szCs w:val="22"/>
-              </w:rPr>
-              <w:t xml:space="preserve">Load </w:t>
-            </w:r>
-            <w:r>
-              <w:rPr>
-                <w:rFonts w:ascii="Arial" w:eastAsia="Times New Roman" w:hAnsi="Arial" w:cs="Arial"/>
-                <w:sz w:val="22"/>
-                <w:szCs w:val="22"/>
-              </w:rPr>
-              <w:t>uniform</w:t>
-            </w:r>
-            <w:r>
-              <w:rPr>
-                <w:rFonts w:ascii="Arial" w:eastAsia="Times New Roman" w:hAnsi="Arial" w:cs="Arial"/>
-                <w:sz w:val="22"/>
-                <w:szCs w:val="22"/>
-              </w:rPr>
-              <w:t xml:space="preserve"> gains</w:t>
+              <w:jc w:val="left"/>
+              <w:rPr>
+                <w:rFonts w:ascii="Arial" w:eastAsia="Times New Roman" w:hAnsi="Arial" w:cs="Arial"/>
+                <w:color w:val="000000" w:themeColor="dark1"/>
+                <w:kern w:val="24"/>
+                <w:sz w:val="22"/>
+              </w:rPr>
+            </w:pPr>
+            <w:r>
+              <w:rPr>
+                <w:rFonts w:ascii="Arial" w:eastAsia="Times New Roman" w:hAnsi="Arial" w:cs="Arial"/>
+                <w:sz w:val="22"/>
+                <w:szCs w:val="22"/>
+              </w:rPr>
+              <w:t>Load uniform gains</w:t>
             </w:r>
           </w:p>
         </w:tc>
@@ -2466,7 +2347,6 @@
                 <w:numId w:val="7"/>
               </w:numPr>
               <w:spacing w:before="80" w:after="0" w:line="288" w:lineRule="auto"/>
-              <w:ind w:left="360"/>
               <w:contextualSpacing/>
               <w:jc w:val="left"/>
               <w:rPr>
@@ -2493,7 +2373,6 @@
                 <w:numId w:val="7"/>
               </w:numPr>
               <w:spacing w:before="80" w:after="0" w:line="288" w:lineRule="auto"/>
-              <w:ind w:left="360"/>
               <w:contextualSpacing/>
               <w:jc w:val="left"/>
               <w:rPr>
@@ -2520,7 +2399,6 @@
                 <w:numId w:val="7"/>
               </w:numPr>
               <w:spacing w:before="80" w:after="0" w:line="288" w:lineRule="auto"/>
-              <w:ind w:left="360"/>
               <w:contextualSpacing/>
               <w:jc w:val="left"/>
               <w:rPr>
@@ -2547,24 +2425,33 @@
                 <w:numId w:val="7"/>
               </w:numPr>
               <w:spacing w:before="80" w:after="0" w:line="288" w:lineRule="auto"/>
-              <w:ind w:left="360"/>
-              <w:contextualSpacing/>
-              <w:jc w:val="left"/>
-              <w:rPr>
-                <w:rFonts w:ascii="Arial" w:eastAsia="Times New Roman" w:hAnsi="Arial" w:cs="Arial"/>
-                <w:sz w:val="22"/>
-                <w:szCs w:val="22"/>
-              </w:rPr>
-            </w:pPr>
-            <w:r>
-              <w:rPr>
-                <w:rFonts w:ascii="Arial" w:eastAsia="Times New Roman" w:hAnsi="Arial" w:cs="Arial"/>
-                <w:color w:val="000000" w:themeColor="dark1"/>
-                <w:kern w:val="24"/>
-                <w:sz w:val="22"/>
-                <w:szCs w:val="22"/>
-              </w:rPr>
-              <w:t>Cruise checklist</w:t>
+              <w:contextualSpacing/>
+              <w:jc w:val="left"/>
+              <w:rPr>
+                <w:rFonts w:ascii="Arial" w:eastAsia="Times New Roman" w:hAnsi="Arial" w:cs="Arial"/>
+                <w:sz w:val="22"/>
+                <w:szCs w:val="22"/>
+              </w:rPr>
+            </w:pPr>
+            <w:r>
+              <w:rPr>
+                <w:rFonts w:ascii="Arial" w:eastAsia="Times New Roman" w:hAnsi="Arial" w:cs="Arial"/>
+                <w:color w:val="000000" w:themeColor="dark1"/>
+                <w:kern w:val="24"/>
+                <w:sz w:val="22"/>
+                <w:szCs w:val="22"/>
+              </w:rPr>
+              <w:t>On downwind, c</w:t>
+            </w:r>
+            <w:r>
+              <w:rPr>
+                <w:rFonts w:ascii="Arial" w:eastAsia="Times New Roman" w:hAnsi="Arial" w:cs="Arial"/>
+                <w:color w:val="000000" w:themeColor="dark1"/>
+                <w:kern w:val="24"/>
+                <w:sz w:val="22"/>
+                <w:szCs w:val="22"/>
+              </w:rPr>
+              <w:t>ruise checklist</w:t>
             </w:r>
           </w:p>
           <w:p>
@@ -2574,90 +2461,31 @@
                 <w:numId w:val="7"/>
               </w:numPr>
               <w:spacing w:before="80" w:after="0" w:line="288" w:lineRule="auto"/>
-              <w:ind w:left="360"/>
-              <w:contextualSpacing/>
-              <w:jc w:val="left"/>
-              <w:rPr>
-                <w:rFonts w:ascii="Arial" w:eastAsia="Times New Roman" w:hAnsi="Arial" w:cs="Arial"/>
-                <w:sz w:val="22"/>
-                <w:szCs w:val="22"/>
-              </w:rPr>
-            </w:pPr>
-            <w:r>
-              <w:rPr>
-                <w:rFonts w:ascii="Arial" w:eastAsia="Times New Roman" w:hAnsi="Arial" w:cs="Arial"/>
-                <w:color w:val="000000" w:themeColor="dark1"/>
-                <w:kern w:val="24"/>
-                <w:sz w:val="22"/>
-                <w:szCs w:val="22"/>
-              </w:rPr>
-              <w:t>Base</w:t>
-            </w:r>
-            <w:r>
-              <w:rPr>
-                <w:rFonts w:ascii="Arial" w:eastAsia="Times New Roman" w:hAnsi="Arial" w:cs="Arial"/>
-                <w:color w:val="000000" w:themeColor="dark1"/>
-                <w:kern w:val="24"/>
-                <w:sz w:val="22"/>
-                <w:szCs w:val="22"/>
-              </w:rPr>
-              <w:t>,</w:t>
-            </w:r>
-            <w:r>
-              <w:rPr>
-                <w:rFonts w:ascii="Arial" w:eastAsia="Times New Roman" w:hAnsi="Arial" w:cs="Arial"/>
-                <w:color w:val="000000" w:themeColor="dark1"/>
-                <w:kern w:val="24"/>
-                <w:sz w:val="22"/>
-                <w:szCs w:val="22"/>
-              </w:rPr>
-              <w:t xml:space="preserve"> overfly, crosswind</w:t>
-            </w:r>
-            <w:r>
-              <w:rPr>
-                <w:rFonts w:ascii="Arial" w:eastAsia="Times New Roman" w:hAnsi="Arial" w:cs="Arial"/>
-                <w:color w:val="000000" w:themeColor="dark1"/>
-                <w:kern w:val="24"/>
-                <w:sz w:val="22"/>
-                <w:szCs w:val="22"/>
-              </w:rPr>
-              <w:t>, downwind</w:t>
-            </w:r>
-          </w:p>
-          <w:p>
-            <w:pPr>
+              <w:contextualSpacing/>
+              <w:jc w:val="left"/>
+              <w:rPr>
+                <w:rFonts w:ascii="Arial" w:eastAsia="Times New Roman" w:hAnsi="Arial" w:cs="Arial"/>
+                <w:sz w:val="22"/>
+                <w:szCs w:val="22"/>
+              </w:rPr>
+            </w:pPr>
+            <w:r>
+              <w:rPr>
+                <w:rFonts w:ascii="Arial" w:eastAsia="Times New Roman" w:hAnsi="Arial" w:cs="Arial"/>
+                <w:sz w:val="22"/>
+                <w:szCs w:val="22"/>
+              </w:rPr>
+              <w:t>Arm AP</w:t>
+            </w:r>
+          </w:p>
+          <w:p>
+            <w:pPr>
+              <w:pStyle w:val="ListParagraph"/>
               <w:numPr>
                 <w:ilvl w:val="0"/>
                 <w:numId w:val="7"/>
               </w:numPr>
               <w:spacing w:before="80" w:after="0" w:line="288" w:lineRule="auto"/>
-              <w:ind w:left="360"/>
-              <w:contextualSpacing/>
-              <w:jc w:val="left"/>
-              <w:rPr>
-                <w:rFonts w:ascii="Arial" w:eastAsia="Times New Roman" w:hAnsi="Arial" w:cs="Arial"/>
-                <w:sz w:val="22"/>
-                <w:szCs w:val="22"/>
-              </w:rPr>
-            </w:pPr>
-            <w:r>
-              <w:rPr>
-                <w:rFonts w:ascii="Arial" w:eastAsia="Times New Roman" w:hAnsi="Arial" w:cs="Arial"/>
-                <w:sz w:val="22"/>
-                <w:szCs w:val="22"/>
-              </w:rPr>
-              <w:t>Arm AP</w:t>
-            </w:r>
-          </w:p>
-          <w:p>
-            <w:pPr>
-              <w:pStyle w:val="ListParagraph"/>
-              <w:numPr>
-                <w:ilvl w:val="0"/>
-                <w:numId w:val="7"/>
-              </w:numPr>
-              <w:spacing w:before="80" w:after="0" w:line="288" w:lineRule="auto"/>
-              <w:ind w:left="360"/>
               <w:jc w:val="left"/>
               <w:rPr>
                 <w:rFonts w:ascii="Arial" w:eastAsia="Times New Roman" w:hAnsi="Arial" w:cs="Arial"/>
@@ -2812,7 +2640,6 @@
                 <w:numId w:val="7"/>
               </w:numPr>
               <w:spacing w:before="80" w:after="0" w:line="288" w:lineRule="auto"/>
-              <w:ind w:left="360"/>
               <w:contextualSpacing/>
               <w:jc w:val="left"/>
               <w:rPr>
@@ -2849,7 +2676,6 @@
                 <w:numId w:val="7"/>
               </w:numPr>
               <w:spacing w:before="80" w:after="0" w:line="288" w:lineRule="auto"/>
-              <w:ind w:left="360"/>
               <w:contextualSpacing/>
               <w:jc w:val="left"/>
               <w:rPr>
@@ -2876,7 +2702,6 @@
                 <w:numId w:val="7"/>
               </w:numPr>
               <w:spacing w:before="80" w:after="0" w:line="288" w:lineRule="auto"/>
-              <w:ind w:left="360"/>
               <w:contextualSpacing/>
               <w:jc w:val="left"/>
               <w:rPr>
@@ -2924,7 +2749,6 @@
                 <w:numId w:val="7"/>
               </w:numPr>
               <w:spacing w:before="80" w:after="0" w:line="288" w:lineRule="auto"/>
-              <w:ind w:left="360"/>
               <w:jc w:val="left"/>
               <w:rPr>
                 <w:rFonts w:ascii="Arial" w:eastAsia="Times New Roman" w:hAnsi="Arial" w:cs="Arial"/>
@@ -3090,25 +2914,7 @@
                 <w:kern w:val="24"/>
                 <w:sz w:val="22"/>
               </w:rPr>
-              <w:t xml:space="preserve">Uniform throttle </w:t>
-            </w:r>
-            <w:r>
-              <w:rPr>
-                <w:rFonts w:ascii="Arial" w:eastAsia="Times New Roman" w:hAnsi="Arial" w:cs="Arial"/>
-                <w:color w:val="000000" w:themeColor="dark1"/>
-                <w:kern w:val="24"/>
-                <w:sz w:val="22"/>
-              </w:rPr>
-              <w:t xml:space="preserve">roll </w:t>
-            </w:r>
-            <w:r>
-              <w:rPr>
-                <w:rFonts w:ascii="Arial" w:eastAsia="Times New Roman" w:hAnsi="Arial" w:cs="Arial"/>
-                <w:color w:val="000000" w:themeColor="dark1"/>
-                <w:kern w:val="24"/>
-                <w:sz w:val="22"/>
-              </w:rPr>
-              <w:t>test</w:t>
+              <w:t>Uniform throttle roll test</w:t>
             </w:r>
           </w:p>
         </w:tc>
@@ -3123,7 +2929,6 @@
                 <w:numId w:val="7"/>
               </w:numPr>
               <w:spacing w:before="80" w:after="0" w:line="288" w:lineRule="auto"/>
-              <w:ind w:left="360"/>
               <w:contextualSpacing/>
               <w:jc w:val="left"/>
               <w:rPr>
@@ -3160,7 +2965,6 @@
                 <w:numId w:val="7"/>
               </w:numPr>
               <w:spacing w:before="80" w:after="0" w:line="288" w:lineRule="auto"/>
-              <w:ind w:left="360"/>
               <w:contextualSpacing/>
               <w:jc w:val="left"/>
               <w:rPr>
@@ -3187,7 +2991,6 @@
                 <w:numId w:val="7"/>
               </w:numPr>
               <w:spacing w:before="80" w:after="0" w:line="288" w:lineRule="auto"/>
-              <w:ind w:left="360"/>
               <w:contextualSpacing/>
               <w:jc w:val="left"/>
               <w:rPr>
@@ -3235,7 +3038,6 @@
                 <w:numId w:val="7"/>
               </w:numPr>
               <w:spacing w:before="80" w:after="0" w:line="288" w:lineRule="auto"/>
-              <w:ind w:left="360"/>
               <w:jc w:val="left"/>
               <w:rPr>
                 <w:rFonts w:ascii="Arial" w:eastAsia="Times New Roman" w:hAnsi="Arial" w:cs="Arial"/>
@@ -3424,25 +3226,7 @@
                 <w:kern w:val="24"/>
                 <w:sz w:val="22"/>
               </w:rPr>
-              <w:t xml:space="preserve">Uniform throttle </w:t>
-            </w:r>
-            <w:r>
-              <w:rPr>
-                <w:rFonts w:ascii="Arial" w:eastAsia="Times New Roman" w:hAnsi="Arial" w:cs="Arial"/>
-                <w:color w:val="000000" w:themeColor="dark1"/>
-                <w:kern w:val="24"/>
-                <w:sz w:val="22"/>
-              </w:rPr>
-              <w:t>pitch</w:t>
-            </w:r>
-            <w:r>
-              <w:rPr>
-                <w:rFonts w:ascii="Arial" w:eastAsia="Times New Roman" w:hAnsi="Arial" w:cs="Arial"/>
-                <w:color w:val="000000" w:themeColor="dark1"/>
-                <w:kern w:val="24"/>
-                <w:sz w:val="22"/>
-              </w:rPr>
-              <w:t xml:space="preserve"> test</w:t>
+              <w:t>Uniform throttle pitch test</w:t>
             </w:r>
           </w:p>
         </w:tc>
@@ -3457,7 +3241,6 @@
                 <w:numId w:val="7"/>
               </w:numPr>
               <w:spacing w:before="80" w:after="0" w:line="288" w:lineRule="auto"/>
-              <w:ind w:left="360"/>
               <w:contextualSpacing/>
               <w:jc w:val="left"/>
               <w:rPr>
@@ -3514,7 +3297,6 @@
                 <w:numId w:val="7"/>
               </w:numPr>
               <w:spacing w:before="80" w:after="0" w:line="288" w:lineRule="auto"/>
-              <w:ind w:left="360"/>
               <w:contextualSpacing/>
               <w:jc w:val="left"/>
               <w:rPr>
@@ -3541,7 +3323,6 @@
                 <w:numId w:val="7"/>
               </w:numPr>
               <w:spacing w:before="80" w:after="0" w:line="288" w:lineRule="auto"/>
-              <w:ind w:left="360"/>
               <w:contextualSpacing/>
               <w:jc w:val="left"/>
               <w:rPr>
@@ -3589,7 +3370,6 @@
                 <w:numId w:val="7"/>
               </w:numPr>
               <w:spacing w:before="80" w:after="0" w:line="288" w:lineRule="auto"/>
-              <w:ind w:left="360"/>
               <w:jc w:val="left"/>
               <w:rPr>
                 <w:rFonts w:ascii="Arial" w:eastAsia="Times New Roman" w:hAnsi="Arial" w:cs="Arial"/>
@@ -3700,7 +3480,17 @@
                 <w:sz w:val="22"/>
                 <w:szCs w:val="22"/>
               </w:rPr>
-              <w:t>pitched</w:t>
+              <w:t>P</w:t>
+            </w:r>
+            <w:r>
+              <w:rPr>
+                <w:rFonts w:ascii="Arial" w:eastAsia="Times New Roman" w:hAnsi="Arial" w:cs="Arial"/>
+                <w:color w:val="000000" w:themeColor="dark1"/>
+                <w:kern w:val="24"/>
+                <w:sz w:val="22"/>
+                <w:szCs w:val="22"/>
+              </w:rPr>
+              <w:t>itched</w:t>
             </w:r>
             <w:r>
               <w:rPr>
@@ -3806,10 +3596,26 @@
                 <w:color w:val="000000" w:themeColor="dark1"/>
                 <w:kern w:val="24"/>
                 <w:sz w:val="22"/>
-                <w:szCs w:val="22"/>
-              </w:rPr>
-              <w:lastRenderedPageBreak/>
-              <w:t>Approach, landing, shutdown</w:t>
+              </w:rPr>
+              <w:t xml:space="preserve">Uniform throttle </w:t>
+            </w:r>
+            <w:r>
+              <w:rPr>
+                <w:rFonts w:ascii="Arial" w:eastAsia="Times New Roman" w:hAnsi="Arial" w:cs="Arial"/>
+                <w:color w:val="000000" w:themeColor="dark1"/>
+                <w:kern w:val="24"/>
+                <w:sz w:val="22"/>
+              </w:rPr>
+              <w:t>yaw</w:t>
+            </w:r>
+            <w:r>
+              <w:rPr>
+                <w:rFonts w:ascii="Arial" w:eastAsia="Times New Roman" w:hAnsi="Arial" w:cs="Arial"/>
+                <w:color w:val="000000" w:themeColor="dark1"/>
+                <w:kern w:val="24"/>
+                <w:sz w:val="22"/>
+              </w:rPr>
+              <w:t xml:space="preserve"> test</w:t>
             </w:r>
           </w:p>
         </w:tc>
@@ -3821,6 +3627,344 @@
             <w:pPr>
               <w:numPr>
                 <w:ilvl w:val="0"/>
+                <w:numId w:val="7"/>
+              </w:numPr>
+              <w:spacing w:before="80" w:after="0" w:line="288" w:lineRule="auto"/>
+              <w:contextualSpacing/>
+              <w:jc w:val="left"/>
+              <w:rPr>
+                <w:rFonts w:ascii="Arial" w:eastAsia="Times New Roman" w:hAnsi="Arial" w:cs="Arial"/>
+                <w:sz w:val="22"/>
+                <w:szCs w:val="22"/>
+              </w:rPr>
+            </w:pPr>
+            <w:r>
+              <w:rPr>
+                <w:rFonts w:ascii="Arial" w:eastAsia="Times New Roman" w:hAnsi="Arial" w:cs="Arial"/>
+                <w:color w:val="000000" w:themeColor="dark1"/>
+                <w:kern w:val="24"/>
+                <w:sz w:val="22"/>
+                <w:szCs w:val="22"/>
+              </w:rPr>
+              <w:t>Overfly</w:t>
+            </w:r>
+            <w:r>
+              <w:rPr>
+                <w:rFonts w:ascii="Arial" w:eastAsia="Times New Roman" w:hAnsi="Arial" w:cs="Arial"/>
+                <w:color w:val="000000" w:themeColor="dark1"/>
+                <w:kern w:val="24"/>
+                <w:sz w:val="22"/>
+                <w:szCs w:val="22"/>
+              </w:rPr>
+              <w:t>: steady level pass</w:t>
+            </w:r>
+          </w:p>
+          <w:p>
+            <w:pPr>
+              <w:numPr>
+                <w:ilvl w:val="0"/>
+                <w:numId w:val="7"/>
+              </w:numPr>
+              <w:spacing w:before="80" w:after="0" w:line="288" w:lineRule="auto"/>
+              <w:contextualSpacing/>
+              <w:jc w:val="left"/>
+              <w:rPr>
+                <w:rFonts w:ascii="Arial" w:eastAsia="Times New Roman" w:hAnsi="Arial" w:cs="Arial"/>
+                <w:sz w:val="22"/>
+                <w:szCs w:val="22"/>
+              </w:rPr>
+            </w:pPr>
+            <w:r>
+              <w:rPr>
+                <w:rFonts w:ascii="Arial" w:eastAsia="Times New Roman" w:hAnsi="Arial" w:cs="Arial"/>
+                <w:color w:val="000000" w:themeColor="dark1"/>
+                <w:kern w:val="24"/>
+                <w:sz w:val="22"/>
+                <w:szCs w:val="22"/>
+              </w:rPr>
+              <w:t xml:space="preserve">At </w:t>
+            </w:r>
+            <w:r>
+              <w:rPr>
+                <w:rFonts w:ascii="Arial" w:eastAsia="Times New Roman" w:hAnsi="Arial" w:cs="Arial"/>
+                <w:color w:val="000000" w:themeColor="dark1"/>
+                <w:kern w:val="24"/>
+                <w:sz w:val="22"/>
+                <w:szCs w:val="22"/>
+              </w:rPr>
+              <w:t>crosswind turn</w:t>
+            </w:r>
+            <w:r>
+              <w:rPr>
+                <w:rFonts w:ascii="Arial" w:eastAsia="Times New Roman" w:hAnsi="Arial" w:cs="Arial"/>
+                <w:color w:val="000000" w:themeColor="dark1"/>
+                <w:kern w:val="24"/>
+                <w:sz w:val="22"/>
+                <w:szCs w:val="22"/>
+              </w:rPr>
+              <w:t>, engage AP</w:t>
+            </w:r>
+          </w:p>
+          <w:p>
+            <w:pPr>
+              <w:numPr>
+                <w:ilvl w:val="0"/>
+                <w:numId w:val="7"/>
+              </w:numPr>
+              <w:spacing w:before="80" w:after="0" w:line="288" w:lineRule="auto"/>
+              <w:contextualSpacing/>
+              <w:jc w:val="left"/>
+              <w:rPr>
+                <w:rFonts w:ascii="Arial" w:eastAsia="Times New Roman" w:hAnsi="Arial" w:cs="Arial"/>
+                <w:sz w:val="22"/>
+                <w:szCs w:val="22"/>
+              </w:rPr>
+            </w:pPr>
+            <w:r>
+              <w:rPr>
+                <w:rFonts w:ascii="Arial" w:eastAsia="Times New Roman" w:hAnsi="Arial" w:cs="Arial"/>
+                <w:sz w:val="22"/>
+                <w:szCs w:val="22"/>
+              </w:rPr>
+              <w:t>Y</w:t>
+            </w:r>
+            <w:r>
+              <w:rPr>
+                <w:rFonts w:ascii="Arial" w:eastAsia="Times New Roman" w:hAnsi="Arial" w:cs="Arial"/>
+                <w:sz w:val="22"/>
+                <w:szCs w:val="22"/>
+              </w:rPr>
+              <w:t>aw for approximately 180 degrees</w:t>
+            </w:r>
+          </w:p>
+          <w:p>
+            <w:pPr>
+              <w:numPr>
+                <w:ilvl w:val="0"/>
+                <w:numId w:val="7"/>
+              </w:numPr>
+              <w:spacing w:before="80" w:after="0" w:line="288" w:lineRule="auto"/>
+              <w:contextualSpacing/>
+              <w:jc w:val="left"/>
+              <w:rPr>
+                <w:rFonts w:ascii="Arial" w:eastAsia="Times New Roman" w:hAnsi="Arial" w:cs="Arial"/>
+                <w:sz w:val="22"/>
+                <w:szCs w:val="22"/>
+              </w:rPr>
+            </w:pPr>
+            <w:r>
+              <w:rPr>
+                <w:rFonts w:ascii="Arial" w:eastAsia="Times New Roman" w:hAnsi="Arial" w:cs="Arial"/>
+                <w:color w:val="000000" w:themeColor="dark1"/>
+                <w:kern w:val="24"/>
+                <w:sz w:val="22"/>
+                <w:szCs w:val="22"/>
+              </w:rPr>
+              <w:t xml:space="preserve">At </w:t>
+            </w:r>
+            <w:r>
+              <w:rPr>
+                <w:rFonts w:ascii="Arial" w:eastAsia="Times New Roman" w:hAnsi="Arial" w:cs="Arial"/>
+                <w:color w:val="000000" w:themeColor="dark1"/>
+                <w:kern w:val="24"/>
+                <w:sz w:val="22"/>
+                <w:szCs w:val="22"/>
+              </w:rPr>
+              <w:t>end of</w:t>
+            </w:r>
+            <w:r>
+              <w:rPr>
+                <w:rFonts w:ascii="Arial" w:eastAsia="Times New Roman" w:hAnsi="Arial" w:cs="Arial"/>
+                <w:color w:val="000000" w:themeColor="dark1"/>
+                <w:kern w:val="24"/>
+                <w:sz w:val="22"/>
+                <w:szCs w:val="22"/>
+              </w:rPr>
+              <w:t xml:space="preserve"> turn, disengage AP </w:t>
+            </w:r>
+          </w:p>
+          <w:p>
+            <w:pPr>
+              <w:numPr>
+                <w:ilvl w:val="0"/>
+                <w:numId w:val="7"/>
+              </w:numPr>
+              <w:spacing w:before="80" w:after="0" w:line="288" w:lineRule="auto"/>
+              <w:contextualSpacing/>
+              <w:jc w:val="left"/>
+              <w:rPr>
+                <w:rFonts w:ascii="Arial" w:eastAsia="Times New Roman" w:hAnsi="Arial" w:cs="Arial"/>
+                <w:sz w:val="22"/>
+                <w:szCs w:val="22"/>
+              </w:rPr>
+            </w:pPr>
+            <w:r>
+              <w:rPr>
+                <w:rFonts w:ascii="Arial" w:eastAsia="Times New Roman" w:hAnsi="Arial" w:cs="Arial"/>
+                <w:color w:val="000000" w:themeColor="dark1"/>
+                <w:kern w:val="24"/>
+                <w:sz w:val="22"/>
+                <w:szCs w:val="22"/>
+              </w:rPr>
+              <w:t>AP disarm</w:t>
+            </w:r>
+          </w:p>
+        </w:tc>
+        <w:tc>
+          <w:tcPr>
+            <w:tcW w:w="3960" w:type="dxa"/>
+            <w:tcBorders>
+              <w:right w:val="single" w:sz="4" w:space="0" w:color="auto"/>
+            </w:tcBorders>
+          </w:tcPr>
+          <w:p>
+            <w:pPr>
+              <w:spacing w:before="80" w:after="0" w:line="288" w:lineRule="auto"/>
+              <w:contextualSpacing/>
+              <w:jc w:val="left"/>
+              <w:rPr>
+                <w:rFonts w:ascii="Arial" w:eastAsia="Times New Roman" w:hAnsi="Arial" w:cs="Arial"/>
+                <w:sz w:val="22"/>
+                <w:szCs w:val="22"/>
+              </w:rPr>
+            </w:pPr>
+            <w:r>
+              <w:rPr>
+                <w:rFonts w:ascii="Arial" w:eastAsia="Times New Roman" w:hAnsi="Arial" w:cs="Arial"/>
+                <w:color w:val="000000" w:themeColor="dark1"/>
+                <w:kern w:val="24"/>
+                <w:sz w:val="22"/>
+                <w:szCs w:val="22"/>
+              </w:rPr>
+              <w:t>Altitude: Pilot’s discretion (pattern)</w:t>
+            </w:r>
+          </w:p>
+          <w:p>
+            <w:pPr>
+              <w:spacing w:before="80" w:after="0" w:line="288" w:lineRule="auto"/>
+              <w:contextualSpacing/>
+              <w:jc w:val="left"/>
+              <w:rPr>
+                <w:rFonts w:ascii="Arial" w:eastAsia="Times New Roman" w:hAnsi="Arial" w:cs="Arial"/>
+                <w:sz w:val="22"/>
+                <w:szCs w:val="22"/>
+              </w:rPr>
+            </w:pPr>
+            <w:r>
+              <w:rPr>
+                <w:rFonts w:ascii="Arial" w:eastAsia="Times New Roman" w:hAnsi="Arial" w:cs="Arial"/>
+                <w:color w:val="000000" w:themeColor="dark1"/>
+                <w:kern w:val="24"/>
+                <w:sz w:val="22"/>
+                <w:szCs w:val="22"/>
+              </w:rPr>
+              <w:t>Flight velocity: ~ 30 m/s</w:t>
+            </w:r>
+          </w:p>
+          <w:p>
+            <w:pPr>
+              <w:spacing w:before="80" w:after="0" w:line="288" w:lineRule="auto"/>
+              <w:contextualSpacing/>
+              <w:jc w:val="left"/>
+              <w:rPr>
+                <w:rFonts w:ascii="Arial" w:eastAsia="Times New Roman" w:hAnsi="Arial" w:cs="Arial"/>
+                <w:sz w:val="22"/>
+                <w:szCs w:val="22"/>
+              </w:rPr>
+            </w:pPr>
+            <w:r>
+              <w:rPr>
+                <w:rFonts w:ascii="Arial" w:eastAsia="Times New Roman" w:hAnsi="Arial" w:cs="Arial"/>
+                <w:color w:val="000000" w:themeColor="dark1"/>
+                <w:kern w:val="24"/>
+                <w:sz w:val="22"/>
+                <w:szCs w:val="22"/>
+              </w:rPr>
+              <w:t>Elevator, rudder, throttle to trim</w:t>
+            </w:r>
+          </w:p>
+          <w:p>
+            <w:pPr>
+              <w:spacing w:before="80" w:after="0" w:line="288" w:lineRule="auto"/>
+              <w:contextualSpacing/>
+              <w:jc w:val="left"/>
+              <w:rPr>
+                <w:rFonts w:ascii="Arial" w:eastAsia="Times New Roman" w:hAnsi="Arial" w:cs="Arial"/>
+                <w:color w:val="000000" w:themeColor="dark1"/>
+                <w:kern w:val="24"/>
+                <w:sz w:val="22"/>
+              </w:rPr>
+            </w:pPr>
+            <w:r>
+              <w:rPr>
+                <w:rFonts w:ascii="Arial" w:eastAsia="Times New Roman" w:hAnsi="Arial" w:cs="Arial"/>
+                <w:sz w:val="22"/>
+                <w:szCs w:val="22"/>
+              </w:rPr>
+              <w:t>AP on for ~</w:t>
+            </w:r>
+            <w:r>
+              <w:rPr>
+                <w:rFonts w:ascii="Arial" w:eastAsia="Times New Roman" w:hAnsi="Arial" w:cs="Arial"/>
+                <w:sz w:val="22"/>
+                <w:szCs w:val="22"/>
+              </w:rPr>
+              <w:t>30</w:t>
+            </w:r>
+            <w:r>
+              <w:rPr>
+                <w:rFonts w:ascii="Arial" w:eastAsia="Times New Roman" w:hAnsi="Arial" w:cs="Arial"/>
+                <w:sz w:val="22"/>
+                <w:szCs w:val="22"/>
+              </w:rPr>
+              <w:t xml:space="preserve"> seconds</w:t>
+            </w:r>
+          </w:p>
+        </w:tc>
+      </w:tr>
+      <w:tr>
+        <w:trPr>
+          <w:cnfStyle w:val="000000100000" w:firstRow="0" w:lastRow="0" w:firstColumn="0" w:lastColumn="0" w:oddVBand="0" w:evenVBand="0" w:oddHBand="1" w:evenHBand="0" w:firstRowFirstColumn="0" w:firstRowLastColumn="0" w:lastRowFirstColumn="0" w:lastRowLastColumn="0"/>
+          <w:trHeight w:val="1777"/>
+        </w:trPr>
+        <w:tc>
+          <w:tcPr>
+            <w:tcW w:w="1440" w:type="dxa"/>
+            <w:tcBorders>
+              <w:left w:val="single" w:sz="4" w:space="0" w:color="auto"/>
+            </w:tcBorders>
+          </w:tcPr>
+          <w:p>
+            <w:pPr>
+              <w:spacing w:before="80" w:after="0" w:line="288" w:lineRule="auto"/>
+              <w:jc w:val="center"/>
+              <w:rPr>
+                <w:rFonts w:ascii="Arial" w:eastAsia="Times New Roman" w:hAnsi="Arial" w:cs="Arial"/>
+                <w:color w:val="000000" w:themeColor="dark1"/>
+                <w:kern w:val="24"/>
+                <w:sz w:val="22"/>
+              </w:rPr>
+            </w:pPr>
+            <w:r>
+              <w:rPr>
+                <w:rFonts w:ascii="Arial" w:eastAsia="Times New Roman" w:hAnsi="Arial" w:cs="Arial"/>
+                <w:color w:val="000000" w:themeColor="dark1"/>
+                <w:kern w:val="24"/>
+                <w:sz w:val="22"/>
+                <w:szCs w:val="22"/>
+              </w:rPr>
+              <w:t>Approach, landing, shutdown</w:t>
+            </w:r>
+          </w:p>
+        </w:tc>
+        <w:tc>
+          <w:tcPr>
+            <w:tcW w:w="3960" w:type="dxa"/>
+          </w:tcPr>
+          <w:p>
+            <w:pPr>
+              <w:numPr>
+                <w:ilvl w:val="0"/>
                 <w:numId w:val="6"/>
               </w:numPr>
               <w:spacing w:before="80" w:after="0" w:line="288" w:lineRule="auto"/>
@@ -3868,20 +4012,8 @@
                 <w:sz w:val="22"/>
                 <w:szCs w:val="22"/>
               </w:rPr>
-              <w:t xml:space="preserve">AP </w:t>
-            </w:r>
-            <w:proofErr w:type="gramStart"/>
-            <w:r>
-              <w:rPr>
-                <w:rFonts w:ascii="Arial" w:eastAsia="Times New Roman" w:hAnsi="Arial" w:cs="Arial"/>
-                <w:color w:val="000000" w:themeColor="dark1"/>
-                <w:kern w:val="24"/>
-                <w:sz w:val="22"/>
-                <w:szCs w:val="22"/>
-              </w:rPr>
-              <w:t>disarm</w:t>
-            </w:r>
-            <w:proofErr w:type="gramEnd"/>
+              <w:t>Approach checklist</w:t>
+            </w:r>
           </w:p>
           <w:p>
             <w:pPr>
@@ -3907,7 +4039,17 @@
                 <w:sz w:val="22"/>
                 <w:szCs w:val="22"/>
               </w:rPr>
-              <w:t>Approach checklist</w:t>
+              <w:t>Base, final, lan</w:t>
+            </w:r>
+            <w:r>
+              <w:rPr>
+                <w:rFonts w:ascii="Arial" w:eastAsia="Times New Roman" w:hAnsi="Arial" w:cs="Arial"/>
+                <w:color w:val="000000" w:themeColor="dark1"/>
+                <w:kern w:val="24"/>
+                <w:sz w:val="22"/>
+                <w:szCs w:val="22"/>
+              </w:rPr>
+              <w:t>d</w:t>
             </w:r>
           </w:p>
           <w:p>
@@ -3924,34 +4066,6 @@
                 <w:rFonts w:ascii="Arial" w:eastAsia="Times New Roman" w:hAnsi="Arial" w:cs="Arial"/>
                 <w:sz w:val="22"/>
                 <w:szCs w:val="22"/>
-              </w:rPr>
-            </w:pPr>
-            <w:r>
-              <w:rPr>
-                <w:rFonts w:ascii="Arial" w:eastAsia="Times New Roman" w:hAnsi="Arial" w:cs="Arial"/>
-                <w:color w:val="000000" w:themeColor="dark1"/>
-                <w:kern w:val="24"/>
-                <w:sz w:val="22"/>
-                <w:szCs w:val="22"/>
-              </w:rPr>
-              <w:t>Base, final, land</w:t>
-            </w:r>
-          </w:p>
-          <w:p>
-            <w:pPr>
-              <w:pStyle w:val="ListParagraph"/>
-              <w:numPr>
-                <w:ilvl w:val="0"/>
-                <w:numId w:val="7"/>
-              </w:numPr>
-              <w:spacing w:before="80" w:after="0" w:line="288" w:lineRule="auto"/>
-              <w:ind w:left="360"/>
-              <w:jc w:val="left"/>
-              <w:rPr>
-                <w:rFonts w:ascii="Arial" w:eastAsia="Times New Roman" w:hAnsi="Arial" w:cs="Arial"/>
-                <w:color w:val="000000" w:themeColor="dark1"/>
-                <w:kern w:val="24"/>
-                <w:sz w:val="22"/>
               </w:rPr>
             </w:pPr>
             <w:r>
@@ -4027,7 +4141,7 @@
   <w:abstractNum w:abstractNumId="0" w15:restartNumberingAfterBreak="0">
     <w:nsid w:val="04707508"/>
     <w:multiLevelType w:val="hybridMultilevel"/>
-    <w:tmpl w:val="F8E4E858"/>
+    <w:tmpl w:val="B5A64E56"/>
     <w:lvl w:ilvl="0" w:tplc="9D2AECAE">
       <w:start w:val="1"/>
       <w:numFmt w:val="bullet"/>
@@ -4035,9 +4149,9 @@
       <w:lvlJc w:val="left"/>
       <w:pPr>
         <w:tabs>
-          <w:tab w:val="num" w:pos="720"/>
+          <w:tab w:val="num" w:pos="360"/>
         </w:tabs>
-        <w:ind w:left="720" w:hanging="360"/>
+        <w:ind w:left="360" w:hanging="360"/>
       </w:pPr>
       <w:rPr>
         <w:rFonts w:ascii="Arial" w:hAnsi="Arial" w:hint="default"/>

</xml_diff>